<commit_message>
Update 4 more papers
</commit_message>
<xml_diff>
--- a/RelatedWork.docx
+++ b/RelatedWork.docx
@@ -11,7 +11,7 @@
     <w:p/>
     <w:tbl>
       <w:tblPr>
-        <w:tblStyle w:val="LiBang"/>
+        <w:tblStyle w:val="TableGrid"/>
         <w:tblW w:w="0" w:type="auto"/>
         <w:tblLook w:val="04A0" w:firstRow="1" w:lastRow="0" w:firstColumn="1" w:lastColumn="0" w:noHBand="0" w:noVBand="1"/>
       </w:tblPr>
@@ -26,27 +26,9 @@
             <w:tcW w:w="3116" w:type="dxa"/>
           </w:tcPr>
           <w:p>
-            <w:proofErr w:type="spellStart"/>
-            <w:r>
-              <w:t>Tên</w:t>
-            </w:r>
-            <w:proofErr w:type="spellEnd"/>
-            <w:r>
-              <w:t xml:space="preserve"> </w:t>
-            </w:r>
-            <w:proofErr w:type="spellStart"/>
-            <w:r>
-              <w:t>bài</w:t>
-            </w:r>
-            <w:proofErr w:type="spellEnd"/>
-            <w:r>
-              <w:t xml:space="preserve"> </w:t>
-            </w:r>
-            <w:proofErr w:type="spellStart"/>
-            <w:r>
-              <w:t>báo</w:t>
-            </w:r>
-            <w:proofErr w:type="spellEnd"/>
+            <w:r>
+              <w:t>Tên bài báo</w:t>
+            </w:r>
           </w:p>
         </w:tc>
         <w:tc>
@@ -54,19 +36,9 @@
             <w:tcW w:w="1649" w:type="dxa"/>
           </w:tcPr>
           <w:p>
-            <w:proofErr w:type="spellStart"/>
-            <w:r>
-              <w:t>Tác</w:t>
-            </w:r>
-            <w:proofErr w:type="spellEnd"/>
-            <w:r>
-              <w:t xml:space="preserve"> </w:t>
-            </w:r>
-            <w:proofErr w:type="spellStart"/>
-            <w:r>
-              <w:t>giả</w:t>
-            </w:r>
-            <w:proofErr w:type="spellEnd"/>
+            <w:r>
+              <w:t>Tác giả</w:t>
+            </w:r>
           </w:p>
         </w:tc>
         <w:tc>
@@ -74,35 +46,9 @@
             <w:tcW w:w="4585" w:type="dxa"/>
           </w:tcPr>
           <w:p>
-            <w:proofErr w:type="spellStart"/>
-            <w:r>
-              <w:t>Tóm</w:t>
-            </w:r>
-            <w:proofErr w:type="spellEnd"/>
-            <w:r>
-              <w:t xml:space="preserve"> </w:t>
-            </w:r>
-            <w:proofErr w:type="spellStart"/>
-            <w:r>
-              <w:t>tắt</w:t>
-            </w:r>
-            <w:proofErr w:type="spellEnd"/>
-            <w:r>
-              <w:t xml:space="preserve"> </w:t>
-            </w:r>
-            <w:proofErr w:type="spellStart"/>
-            <w:r>
-              <w:t>công</w:t>
-            </w:r>
-            <w:proofErr w:type="spellEnd"/>
-            <w:r>
-              <w:t xml:space="preserve"> </w:t>
-            </w:r>
-            <w:proofErr w:type="spellStart"/>
-            <w:r>
-              <w:t>trình</w:t>
-            </w:r>
-            <w:proofErr w:type="spellEnd"/>
+            <w:r>
+              <w:t>Tóm tắt công trình</w:t>
+            </w:r>
           </w:p>
         </w:tc>
       </w:tr>
@@ -122,101 +68,48 @@
             <w:tcW w:w="1649" w:type="dxa"/>
           </w:tcPr>
           <w:p>
-            <w:proofErr w:type="spellStart"/>
-            <w:r>
-              <w:t>Wira</w:t>
-            </w:r>
-            <w:proofErr w:type="spellEnd"/>
+            <w:r>
+              <w:t>Wira Satyawan</w:t>
+            </w:r>
+          </w:p>
+        </w:tc>
+        <w:tc>
+          <w:tcPr>
+            <w:tcW w:w="4585" w:type="dxa"/>
+          </w:tcPr>
+          <w:p>
+            <w:r>
+              <w:t>Dùng</w:t>
+            </w:r>
+            <w:r>
+              <w:t xml:space="preserve"> các phương pháp</w:t>
+            </w:r>
             <w:r>
               <w:t xml:space="preserve"> </w:t>
             </w:r>
-            <w:proofErr w:type="spellStart"/>
-            <w:r>
-              <w:t>Satyawan</w:t>
-            </w:r>
-            <w:proofErr w:type="spellEnd"/>
-          </w:p>
-        </w:tc>
-        <w:tc>
-          <w:tcPr>
-            <w:tcW w:w="4585" w:type="dxa"/>
-          </w:tcPr>
-          <w:p>
-            <w:proofErr w:type="spellStart"/>
-            <w:r>
-              <w:t>Dùng</w:t>
-            </w:r>
-            <w:proofErr w:type="spellEnd"/>
+            <w:r>
+              <w:t>Image Processing</w:t>
+            </w:r>
+            <w:r>
+              <w:t xml:space="preserve"> (sobel, otsu,</w:t>
+            </w:r>
             <w:r>
               <w:t xml:space="preserve"> </w:t>
             </w:r>
-            <w:proofErr w:type="spellStart"/>
-            <w:r>
-              <w:t>các</w:t>
-            </w:r>
-            <w:proofErr w:type="spellEnd"/>
+            <w:r>
+              <w:t>…)</w:t>
+            </w:r>
             <w:r>
               <w:t xml:space="preserve"> </w:t>
             </w:r>
-            <w:proofErr w:type="spellStart"/>
-            <w:r>
-              <w:t>phương</w:t>
-            </w:r>
-            <w:proofErr w:type="spellEnd"/>
-            <w:r>
-              <w:t xml:space="preserve"> </w:t>
-            </w:r>
-            <w:proofErr w:type="spellStart"/>
-            <w:r>
-              <w:t>pháp</w:t>
-            </w:r>
-            <w:proofErr w:type="spellEnd"/>
-            <w:r>
-              <w:t xml:space="preserve"> </w:t>
-            </w:r>
-            <w:r>
-              <w:t>Image Processing</w:t>
-            </w:r>
-            <w:r>
-              <w:t xml:space="preserve"> (</w:t>
-            </w:r>
-            <w:proofErr w:type="spellStart"/>
-            <w:r>
-              <w:t>sobel</w:t>
-            </w:r>
-            <w:proofErr w:type="spellEnd"/>
-            <w:r>
-              <w:t xml:space="preserve">, </w:t>
-            </w:r>
-            <w:proofErr w:type="spellStart"/>
-            <w:r>
-              <w:t>otsu</w:t>
-            </w:r>
-            <w:proofErr w:type="spellEnd"/>
-            <w:r>
-              <w:t>,…)</w:t>
-            </w:r>
-            <w:r>
-              <w:t xml:space="preserve"> </w:t>
-            </w:r>
-            <w:proofErr w:type="spellStart"/>
             <w:r>
               <w:t>và</w:t>
             </w:r>
-            <w:proofErr w:type="spellEnd"/>
             <w:r>
               <w:t xml:space="preserve"> Optical Character Recognition</w:t>
             </w:r>
             <w:r>
-              <w:t xml:space="preserve"> </w:t>
-            </w:r>
-            <w:proofErr w:type="spellStart"/>
-            <w:r>
-              <w:t>dùng</w:t>
-            </w:r>
-            <w:proofErr w:type="spellEnd"/>
-            <w:r>
-              <w:t xml:space="preserve"> tesseract 4.0</w:t>
+              <w:t xml:space="preserve"> dùng tesseract 4.0</w:t>
             </w:r>
             <w:r>
               <w:t>.</w:t>
@@ -240,135 +133,27 @@
             <w:tcW w:w="1649" w:type="dxa"/>
           </w:tcPr>
           <w:p>
-            <w:proofErr w:type="spellStart"/>
-            <w:r>
-              <w:t>Trong</w:t>
-            </w:r>
-            <w:proofErr w:type="spellEnd"/>
+            <w:r>
+              <w:t>Trong Khanh Nguyen</w:t>
+            </w:r>
+          </w:p>
+        </w:tc>
+        <w:tc>
+          <w:tcPr>
+            <w:tcW w:w="4585" w:type="dxa"/>
+          </w:tcPr>
+          <w:p>
+            <w:r>
+              <w:t xml:space="preserve">Phương pháp tiền xử lý ảnh và segmentation </w:t>
+            </w:r>
+            <w:r>
+              <w:t>phân tích và phát hiện text field</w:t>
+            </w:r>
             <w:r>
               <w:t xml:space="preserve"> </w:t>
             </w:r>
-            <w:proofErr w:type="spellStart"/>
-            <w:r>
-              <w:t>Khanh</w:t>
-            </w:r>
-            <w:proofErr w:type="spellEnd"/>
-            <w:r>
-              <w:t xml:space="preserve"> Nguyen</w:t>
-            </w:r>
-          </w:p>
-        </w:tc>
-        <w:tc>
-          <w:tcPr>
-            <w:tcW w:w="4585" w:type="dxa"/>
-          </w:tcPr>
-          <w:p>
-            <w:proofErr w:type="spellStart"/>
-            <w:r>
-              <w:t>Phương</w:t>
-            </w:r>
-            <w:proofErr w:type="spellEnd"/>
-            <w:r>
-              <w:t xml:space="preserve"> </w:t>
-            </w:r>
-            <w:proofErr w:type="spellStart"/>
-            <w:r>
-              <w:t>pháp</w:t>
-            </w:r>
-            <w:proofErr w:type="spellEnd"/>
-            <w:r>
-              <w:t xml:space="preserve"> </w:t>
-            </w:r>
-            <w:proofErr w:type="spellStart"/>
-            <w:r>
-              <w:t>tiền</w:t>
-            </w:r>
-            <w:proofErr w:type="spellEnd"/>
-            <w:r>
-              <w:t xml:space="preserve"> </w:t>
-            </w:r>
-            <w:proofErr w:type="spellStart"/>
-            <w:r>
-              <w:t>xử</w:t>
-            </w:r>
-            <w:proofErr w:type="spellEnd"/>
-            <w:r>
-              <w:t xml:space="preserve"> </w:t>
-            </w:r>
-            <w:proofErr w:type="spellStart"/>
-            <w:r>
-              <w:t>lý</w:t>
-            </w:r>
-            <w:proofErr w:type="spellEnd"/>
-            <w:r>
-              <w:t xml:space="preserve"> </w:t>
-            </w:r>
-            <w:proofErr w:type="spellStart"/>
-            <w:r>
-              <w:t>ảnh</w:t>
-            </w:r>
-            <w:proofErr w:type="spellEnd"/>
-            <w:r>
-              <w:t xml:space="preserve"> </w:t>
-            </w:r>
-            <w:proofErr w:type="spellStart"/>
-            <w:r>
-              <w:t>và</w:t>
-            </w:r>
-            <w:proofErr w:type="spellEnd"/>
-            <w:r>
-              <w:t xml:space="preserve"> segmentation </w:t>
-            </w:r>
-            <w:proofErr w:type="spellStart"/>
-            <w:r>
-              <w:t>phân</w:t>
-            </w:r>
-            <w:proofErr w:type="spellEnd"/>
-            <w:r>
-              <w:t xml:space="preserve"> </w:t>
-            </w:r>
-            <w:proofErr w:type="spellStart"/>
-            <w:r>
-              <w:t>tích</w:t>
-            </w:r>
-            <w:proofErr w:type="spellEnd"/>
-            <w:r>
-              <w:t xml:space="preserve"> </w:t>
-            </w:r>
-            <w:proofErr w:type="spellStart"/>
-            <w:r>
-              <w:t>và</w:t>
-            </w:r>
-            <w:proofErr w:type="spellEnd"/>
-            <w:r>
-              <w:t xml:space="preserve"> </w:t>
-            </w:r>
-            <w:proofErr w:type="spellStart"/>
-            <w:r>
-              <w:t>phát</w:t>
-            </w:r>
-            <w:proofErr w:type="spellEnd"/>
-            <w:r>
-              <w:t xml:space="preserve"> </w:t>
-            </w:r>
-            <w:proofErr w:type="spellStart"/>
-            <w:r>
-              <w:t>hiện</w:t>
-            </w:r>
-            <w:proofErr w:type="spellEnd"/>
-            <w:r>
-              <w:t xml:space="preserve"> text field</w:t>
-            </w:r>
-            <w:r>
-              <w:t xml:space="preserve"> </w:t>
-            </w:r>
-            <w:proofErr w:type="spellStart"/>
-            <w:r>
-              <w:t>cho</w:t>
-            </w:r>
-            <w:proofErr w:type="spellEnd"/>
-            <w:r>
-              <w:t xml:space="preserve"> Vietnamese ID</w:t>
+            <w:r>
+              <w:t>cho Vietnamese ID</w:t>
             </w:r>
             <w:r>
               <w:t xml:space="preserve"> </w:t>
@@ -384,19 +169,159 @@
           <w:tcPr>
             <w:tcW w:w="3116" w:type="dxa"/>
           </w:tcPr>
-          <w:p/>
+          <w:p>
+            <w:r>
+              <w:t>A Robust End-To-End Information Extraction Sys</w:t>
+            </w:r>
+            <w:r>
+              <w:t>t</w:t>
+            </w:r>
+            <w:r>
+              <w:t>em for Vietnamese Identity Cards</w:t>
+            </w:r>
+            <w:r>
+              <w:t xml:space="preserve"> - 2019</w:t>
+            </w:r>
+          </w:p>
         </w:tc>
         <w:tc>
           <w:tcPr>
             <w:tcW w:w="1649" w:type="dxa"/>
           </w:tcPr>
-          <w:p/>
+          <w:p>
+            <w:r>
+              <w:t>Hoan Tran Viet, Quang Hieu Dang, Tuan Anh Vu</w:t>
+            </w:r>
+          </w:p>
         </w:tc>
         <w:tc>
           <w:tcPr>
             <w:tcW w:w="4585" w:type="dxa"/>
           </w:tcPr>
-          <w:p/>
+          <w:p>
+            <w:r>
+              <w:t>Alignment, corner detection, Single Shot Multibox Detector để phát hiện biên cạnh, mạng CNN, encoded bởi LSTM</w:t>
+            </w:r>
+          </w:p>
+        </w:tc>
+      </w:tr>
+      <w:tr>
+        <w:tc>
+          <w:tcPr>
+            <w:tcW w:w="3116" w:type="dxa"/>
+          </w:tcPr>
+          <w:p>
+            <w:r>
+              <w:t>Implementing an Android Application for Automatic Vietnamese Business Card Regconition</w:t>
+            </w:r>
+            <w:r>
+              <w:t xml:space="preserve"> - 2018</w:t>
+            </w:r>
+          </w:p>
+        </w:tc>
+        <w:tc>
+          <w:tcPr>
+            <w:tcW w:w="1649" w:type="dxa"/>
+          </w:tcPr>
+          <w:p>
+            <w:r>
+              <w:t>Phan Duy Hung, Dao Quang Linh</w:t>
+            </w:r>
+          </w:p>
+        </w:tc>
+        <w:tc>
+          <w:tcPr>
+            <w:tcW w:w="4585" w:type="dxa"/>
+          </w:tcPr>
+          <w:p>
+            <w:r>
+              <w:t>Tiền xử lý ảnh với Projective Transform, Sobel</w:t>
+            </w:r>
+            <w:r>
+              <w:t xml:space="preserve">, OCR engine bởi </w:t>
+            </w:r>
+            <w:proofErr w:type="gramStart"/>
+            <w:r>
+              <w:t>Google./</w:t>
+            </w:r>
+            <w:proofErr w:type="gramEnd"/>
+            <w:r>
+              <w:t>/////////</w:t>
+            </w:r>
+          </w:p>
+        </w:tc>
+      </w:tr>
+      <w:tr>
+        <w:tc>
+          <w:tcPr>
+            <w:tcW w:w="3116" w:type="dxa"/>
+          </w:tcPr>
+          <w:p>
+            <w:r>
+              <w:t>Identity Authentication on mobile devices using face verification and ID image recognition</w:t>
+            </w:r>
+            <w:r>
+              <w:t xml:space="preserve"> - 2019</w:t>
+            </w:r>
+          </w:p>
+        </w:tc>
+        <w:tc>
+          <w:tcPr>
+            <w:tcW w:w="1649" w:type="dxa"/>
+          </w:tcPr>
+          <w:p>
+            <w:r>
+              <w:t>Xing Wu, JianXing Xu, Jianjia Wang, Yufeng Li, Weimin Li, Yike Guo</w:t>
+            </w:r>
+          </w:p>
+        </w:tc>
+        <w:tc>
+          <w:tcPr>
+            <w:tcW w:w="4585" w:type="dxa"/>
+          </w:tcPr>
+          <w:p>
+            <w:r>
+              <w:t>Nhận dạng thông tin qua MTCNN</w:t>
+            </w:r>
+            <w:r>
+              <w:t xml:space="preserve"> (Morphology Transformed Feature Mapping) và mạng học sâu ResNet 50, data set 3500 chữ tiếng trung, 52 chữ tiếng anh lớn nhỏ</w:t>
+            </w:r>
+          </w:p>
+        </w:tc>
+      </w:tr>
+      <w:tr>
+        <w:tc>
+          <w:tcPr>
+            <w:tcW w:w="3116" w:type="dxa"/>
+          </w:tcPr>
+          <w:p>
+            <w:r>
+              <w:t>A System to Localize and Recognize Texts in Oriented ID Card Images - 2018</w:t>
+            </w:r>
+          </w:p>
+        </w:tc>
+        <w:tc>
+          <w:tcPr>
+            <w:tcW w:w="1649" w:type="dxa"/>
+          </w:tcPr>
+          <w:p>
+            <w:r>
+              <w:t>Jianxing Xu, Xing Wu</w:t>
+            </w:r>
+          </w:p>
+        </w:tc>
+        <w:tc>
+          <w:tcPr>
+            <w:tcW w:w="4585" w:type="dxa"/>
+          </w:tcPr>
+          <w:p>
+            <w:r>
+              <w:t xml:space="preserve">Hough Transform, </w:t>
+            </w:r>
+            <w:r>
+              <w:t>đặc trưng Haar, Ada Boost phần lớp yếu thành lớp mạnh hơn</w:t>
+            </w:r>
+          </w:p>
         </w:tc>
       </w:tr>
     </w:tbl>
@@ -807,17 +732,17 @@
     <w:lsdException w:name="Unresolved Mention" w:semiHidden="1" w:unhideWhenUsed="1"/>
     <w:lsdException w:name="Smart Link" w:semiHidden="1" w:unhideWhenUsed="1"/>
   </w:latentStyles>
-  <w:style w:type="paragraph" w:default="1" w:styleId="Binhthng">
+  <w:style w:type="paragraph" w:default="1" w:styleId="Normal">
     <w:name w:val="Normal"/>
     <w:qFormat/>
   </w:style>
-  <w:style w:type="character" w:default="1" w:styleId="Phngmcinhcuaoanvn">
+  <w:style w:type="character" w:default="1" w:styleId="DefaultParagraphFont">
     <w:name w:val="Default Paragraph Font"/>
     <w:uiPriority w:val="1"/>
     <w:semiHidden/>
     <w:unhideWhenUsed/>
   </w:style>
-  <w:style w:type="table" w:default="1" w:styleId="BangThngthng">
+  <w:style w:type="table" w:default="1" w:styleId="TableNormal">
     <w:name w:val="Normal Table"/>
     <w:uiPriority w:val="99"/>
     <w:semiHidden/>
@@ -832,15 +757,15 @@
       </w:tblCellMar>
     </w:tblPr>
   </w:style>
-  <w:style w:type="numbering" w:default="1" w:styleId="Khngco">
+  <w:style w:type="numbering" w:default="1" w:styleId="NoList">
     <w:name w:val="No List"/>
     <w:uiPriority w:val="99"/>
     <w:semiHidden/>
     <w:unhideWhenUsed/>
   </w:style>
-  <w:style w:type="table" w:styleId="LiBang">
+  <w:style w:type="table" w:styleId="TableGrid">
     <w:name w:val="Table Grid"/>
-    <w:basedOn w:val="BangThngthng"/>
+    <w:basedOn w:val="TableNormal"/>
     <w:uiPriority w:val="39"/>
     <w:rsid w:val="002D0074"/>
     <w:pPr>

</xml_diff>